<commit_message>
docs: Add updated Mockup Proposal
Added updated Mockup Proposal for website
</commit_message>
<xml_diff>
--- a/Proposal Mockup.docx
+++ b/Proposal Mockup.docx
@@ -72,11 +72,6 @@
         </w:pict>
       </w:r>
     </w:p>
-    <w:p>
-      <w:pPr>
-        <w:pStyle w:val="NoSpacing"/>
-      </w:pPr>
-    </w:p>
     <w:tbl>
       <w:tblPr>
         <w:tblStyle w:val="TableGrid"/>
@@ -93,8 +88,7 @@
       </w:tblPr>
       <w:tblGrid>
         <w:gridCol w:w="6498"/>
-        <w:gridCol w:w="900"/>
-        <w:gridCol w:w="131"/>
+        <w:gridCol w:w="1031"/>
         <w:gridCol w:w="1985"/>
       </w:tblGrid>
       <w:tr>
@@ -104,7 +98,7 @@
         <w:tc>
           <w:tcPr>
             <w:tcW w:w="7529" w:type="dxa"/>
-            <w:gridSpan w:val="3"/>
+            <w:gridSpan w:val="2"/>
           </w:tcPr>
           <w:p>
             <w:pPr>
@@ -224,7 +218,7 @@
         <w:tc>
           <w:tcPr>
             <w:tcW w:w="9514" w:type="dxa"/>
-            <w:gridSpan w:val="4"/>
+            <w:gridSpan w:val="3"/>
           </w:tcPr>
           <w:p>
             <w:pPr>
@@ -607,18 +601,6 @@
                 <v:rect id="_x0000_i1028" style="width:0;height:1.5pt" o:hralign="center" o:hrstd="t" o:hr="t" fillcolor="#a0a0a0" stroked="f"/>
               </w:pict>
             </w:r>
-          </w:p>
-          <w:p>
-            <w:pPr>
-              <w:pStyle w:val="NoSpacing"/>
-              <w:ind w:left="720"/>
-              <w:rPr>
-                <w:rFonts w:ascii="Adobe Garamond Pro" w:hAnsi="Adobe Garamond Pro" w:cstheme="minorHAnsi"/>
-                <w:b/>
-                <w:sz w:val="16"/>
-                <w:szCs w:val="16"/>
-              </w:rPr>
-            </w:pPr>
           </w:p>
         </w:tc>
       </w:tr>
@@ -629,7 +611,7 @@
         <w:tc>
           <w:tcPr>
             <w:tcW w:w="7529" w:type="dxa"/>
-            <w:gridSpan w:val="3"/>
+            <w:gridSpan w:val="2"/>
           </w:tcPr>
           <w:p>
             <w:pPr>
@@ -704,7 +686,7 @@
         <w:tc>
           <w:tcPr>
             <w:tcW w:w="9514" w:type="dxa"/>
-            <w:gridSpan w:val="4"/>
+            <w:gridSpan w:val="3"/>
           </w:tcPr>
           <w:p>
             <w:pPr>
@@ -1211,8 +1193,19 @@
         <w:tc>
           <w:tcPr>
             <w:tcW w:w="9514" w:type="dxa"/>
-            <w:gridSpan w:val="4"/>
+            <w:gridSpan w:val="3"/>
           </w:tcPr>
+          <w:p>
+            <w:pPr>
+              <w:pStyle w:val="NoSpacing"/>
+              <w:rPr>
+                <w:rFonts w:ascii="Adobe Garamond Pro" w:hAnsi="Adobe Garamond Pro" w:cstheme="minorHAnsi"/>
+                <w:b/>
+                <w:sz w:val="32"/>
+                <w:szCs w:val="32"/>
+              </w:rPr>
+            </w:pPr>
+          </w:p>
           <w:p>
             <w:pPr>
               <w:pStyle w:val="NoSpacing"/>
@@ -1319,7 +1312,7 @@
         <w:tc>
           <w:tcPr>
             <w:tcW w:w="3016" w:type="dxa"/>
-            <w:gridSpan w:val="3"/>
+            <w:gridSpan w:val="2"/>
           </w:tcPr>
           <w:p>
             <w:pPr>
@@ -1378,7 +1371,7 @@
         <w:tc>
           <w:tcPr>
             <w:tcW w:w="9514" w:type="dxa"/>
-            <w:gridSpan w:val="4"/>
+            <w:gridSpan w:val="3"/>
           </w:tcPr>
           <w:p>
             <w:pPr>
@@ -1674,6 +1667,51 @@
               </w:pict>
             </w:r>
           </w:p>
+          <w:p>
+            <w:pPr>
+              <w:pStyle w:val="NoSpacing"/>
+              <w:rPr>
+                <w:rFonts w:ascii="Adobe Garamond Pro" w:hAnsi="Adobe Garamond Pro" w:cstheme="minorHAnsi"/>
+                <w:b/>
+                <w:sz w:val="16"/>
+                <w:szCs w:val="16"/>
+              </w:rPr>
+            </w:pPr>
+            <w:r>
+              <w:rPr>
+                <w:rFonts w:ascii="Adobe Garamond Pro" w:hAnsi="Adobe Garamond Pro" w:cstheme="minorHAnsi"/>
+                <w:b/>
+                <w:sz w:val="16"/>
+                <w:szCs w:val="16"/>
+              </w:rPr>
+              <w:lastRenderedPageBreak/>
+              <w:pict>
+                <v:rect id="_x0000_i1038" style="width:0;height:1.5pt" o:hrstd="t" o:hr="t" fillcolor="#a0a0a0" stroked="f"/>
+              </w:pict>
+            </w:r>
+          </w:p>
+          <w:p>
+            <w:pPr>
+              <w:pStyle w:val="NoSpacing"/>
+              <w:rPr>
+                <w:rFonts w:ascii="Adobe Garamond Pro" w:hAnsi="Adobe Garamond Pro" w:cstheme="minorHAnsi"/>
+                <w:b/>
+                <w:sz w:val="16"/>
+                <w:szCs w:val="16"/>
+              </w:rPr>
+            </w:pPr>
+          </w:p>
+          <w:p>
+            <w:pPr>
+              <w:pStyle w:val="NoSpacing"/>
+              <w:rPr>
+                <w:rFonts w:ascii="Adobe Garamond Pro" w:hAnsi="Adobe Garamond Pro"/>
+                <w:b/>
+                <w:sz w:val="28"/>
+                <w:szCs w:val="28"/>
+              </w:rPr>
+            </w:pPr>
+          </w:p>
         </w:tc>
       </w:tr>
       <w:tr>
@@ -1683,7 +1721,7 @@
         <w:tc>
           <w:tcPr>
             <w:tcW w:w="7529" w:type="dxa"/>
-            <w:gridSpan w:val="3"/>
+            <w:gridSpan w:val="2"/>
           </w:tcPr>
           <w:p>
             <w:pPr>
@@ -1695,6 +1733,25 @@
                 <w:szCs w:val="32"/>
               </w:rPr>
             </w:pPr>
+            <w:r>
+              <w:rPr>
+                <w:rFonts w:ascii="Adobe Garamond Pro" w:hAnsi="Adobe Garamond Pro" w:cstheme="minorHAnsi"/>
+                <w:b/>
+                <w:sz w:val="32"/>
+                <w:szCs w:val="32"/>
+              </w:rPr>
+              <w:lastRenderedPageBreak/>
+              <w:t>Phase 4:</w:t>
+            </w:r>
+            <w:r>
+              <w:rPr>
+                <w:rFonts w:ascii="Adobe Garamond Pro" w:hAnsi="Adobe Garamond Pro" w:cstheme="minorHAnsi"/>
+                <w:b/>
+                <w:sz w:val="32"/>
+                <w:szCs w:val="32"/>
+              </w:rPr>
+              <w:t xml:space="preserve"> Establish Domain and Transfer Content</w:t>
+            </w:r>
           </w:p>
         </w:tc>
         <w:tc>
@@ -1712,28 +1769,67 @@
                 <w:szCs w:val="28"/>
               </w:rPr>
             </w:pPr>
+            <w:r>
+              <w:rPr>
+                <w:rFonts w:ascii="Adobe Garamond Pro" w:hAnsi="Adobe Garamond Pro"/>
+                <w:b/>
+                <w:sz w:val="28"/>
+                <w:szCs w:val="28"/>
+              </w:rPr>
+              <w:t xml:space="preserve">July </w:t>
+            </w:r>
+            <w:r>
+              <w:rPr>
+                <w:rFonts w:ascii="Adobe Garamond Pro" w:hAnsi="Adobe Garamond Pro"/>
+                <w:b/>
+                <w:sz w:val="28"/>
+                <w:szCs w:val="28"/>
+              </w:rPr>
+              <w:t>3</w:t>
+            </w:r>
+            <w:r>
+              <w:rPr>
+                <w:rFonts w:ascii="Adobe Garamond Pro" w:hAnsi="Adobe Garamond Pro"/>
+                <w:b/>
+                <w:sz w:val="28"/>
+                <w:szCs w:val="28"/>
+              </w:rPr>
+              <w:t>rd-6th</w:t>
+            </w:r>
           </w:p>
         </w:tc>
       </w:tr>
       <w:tr>
         <w:trPr>
-          <w:trHeight w:val="823"/>
+          <w:trHeight w:val="366"/>
         </w:trPr>
         <w:tc>
           <w:tcPr>
             <w:tcW w:w="9514" w:type="dxa"/>
-            <w:gridSpan w:val="4"/>
+            <w:gridSpan w:val="3"/>
           </w:tcPr>
           <w:p>
             <w:pPr>
               <w:pStyle w:val="NoSpacing"/>
-              <w:rPr>
-                <w:rFonts w:ascii="Adobe Garamond Pro" w:hAnsi="Adobe Garamond Pro" w:cstheme="minorHAnsi"/>
-                <w:b/>
-                <w:sz w:val="32"/>
-                <w:szCs w:val="32"/>
-              </w:rPr>
-            </w:pPr>
+              <w:jc w:val="right"/>
+              <w:rPr>
+                <w:rFonts w:ascii="Adobe Garamond Pro" w:hAnsi="Adobe Garamond Pro"/>
+                <w:b/>
+                <w:sz w:val="28"/>
+                <w:szCs w:val="28"/>
+              </w:rPr>
+            </w:pPr>
+            <w:r>
+              <w:rPr>
+                <w:rFonts w:ascii="Adobe Garamond Pro" w:hAnsi="Adobe Garamond Pro" w:cstheme="minorHAnsi"/>
+                <w:b/>
+                <w:sz w:val="16"/>
+                <w:szCs w:val="16"/>
+              </w:rPr>
+              <w:pict>
+                <v:rect id="_x0000_i1039" style="width:0;height:1.5pt" o:hrstd="t" o:hr="t" fillcolor="#a0a0a0" stroked="f"/>
+              </w:pict>
+            </w:r>
           </w:p>
         </w:tc>
       </w:tr>
@@ -1744,7 +1840,7 @@
         <w:tc>
           <w:tcPr>
             <w:tcW w:w="7529" w:type="dxa"/>
-            <w:gridSpan w:val="3"/>
+            <w:gridSpan w:val="2"/>
           </w:tcPr>
           <w:p>
             <w:pPr>
@@ -1756,6 +1852,24 @@
                 <w:szCs w:val="32"/>
               </w:rPr>
             </w:pPr>
+            <w:r>
+              <w:rPr>
+                <w:rFonts w:ascii="Adobe Garamond Pro" w:hAnsi="Adobe Garamond Pro" w:cstheme="minorHAnsi"/>
+                <w:b/>
+                <w:sz w:val="32"/>
+                <w:szCs w:val="32"/>
+              </w:rPr>
+              <w:t>Phase 5: Add</w:t>
+            </w:r>
+            <w:r>
+              <w:rPr>
+                <w:rFonts w:ascii="Adobe Garamond Pro" w:hAnsi="Adobe Garamond Pro" w:cstheme="minorHAnsi"/>
+                <w:b/>
+                <w:sz w:val="32"/>
+                <w:szCs w:val="32"/>
+              </w:rPr>
+              <w:t xml:space="preserve"> page content for lore, books, and worlds</w:t>
+            </w:r>
           </w:p>
         </w:tc>
         <w:tc>
@@ -1773,6 +1887,15 @@
                 <w:szCs w:val="28"/>
               </w:rPr>
             </w:pPr>
+            <w:r>
+              <w:rPr>
+                <w:rFonts w:ascii="Adobe Garamond Pro" w:hAnsi="Adobe Garamond Pro"/>
+                <w:b/>
+                <w:sz w:val="28"/>
+                <w:szCs w:val="28"/>
+              </w:rPr>
+              <w:t>July 7-11th</w:t>
+            </w:r>
           </w:p>
         </w:tc>
       </w:tr>
@@ -1783,11 +1906,12 @@
         <w:tc>
           <w:tcPr>
             <w:tcW w:w="9514" w:type="dxa"/>
-            <w:gridSpan w:val="4"/>
+            <w:gridSpan w:val="3"/>
           </w:tcPr>
           <w:p>
             <w:pPr>
               <w:pStyle w:val="NoSpacing"/>
+              <w:jc w:val="right"/>
               <w:rPr>
                 <w:rFonts w:ascii="Adobe Garamond Pro" w:hAnsi="Adobe Garamond Pro"/>
                 <w:b/>
@@ -1795,6 +1919,17 @@
                 <w:szCs w:val="28"/>
               </w:rPr>
             </w:pPr>
+            <w:r>
+              <w:rPr>
+                <w:rFonts w:ascii="Adobe Garamond Pro" w:hAnsi="Adobe Garamond Pro" w:cstheme="minorHAnsi"/>
+                <w:b/>
+                <w:sz w:val="16"/>
+                <w:szCs w:val="16"/>
+              </w:rPr>
+              <w:pict>
+                <v:rect id="_x0000_i1040" style="width:0;height:1.5pt" o:hrstd="t" o:hr="t" fillcolor="#a0a0a0" stroked="f"/>
+              </w:pict>
+            </w:r>
           </w:p>
         </w:tc>
       </w:tr>
@@ -1805,7 +1940,7 @@
         <w:tc>
           <w:tcPr>
             <w:tcW w:w="7529" w:type="dxa"/>
-            <w:gridSpan w:val="3"/>
+            <w:gridSpan w:val="2"/>
           </w:tcPr>
           <w:p>
             <w:pPr>
@@ -1817,6 +1952,24 @@
                 <w:szCs w:val="32"/>
               </w:rPr>
             </w:pPr>
+            <w:r>
+              <w:rPr>
+                <w:rFonts w:ascii="Adobe Garamond Pro" w:hAnsi="Adobe Garamond Pro" w:cstheme="minorHAnsi"/>
+                <w:b/>
+                <w:sz w:val="32"/>
+                <w:szCs w:val="32"/>
+              </w:rPr>
+              <w:t xml:space="preserve">Phase 6: </w:t>
+            </w:r>
+            <w:r>
+              <w:rPr>
+                <w:rFonts w:ascii="Adobe Garamond Pro" w:hAnsi="Adobe Garamond Pro" w:cstheme="minorHAnsi"/>
+                <w:b/>
+                <w:sz w:val="32"/>
+                <w:szCs w:val="32"/>
+              </w:rPr>
+              <w:t>Test web pages and prepare for going online</w:t>
+            </w:r>
           </w:p>
         </w:tc>
         <w:tc>
@@ -1834,6 +1987,369 @@
                 <w:szCs w:val="28"/>
               </w:rPr>
             </w:pPr>
+            <w:r>
+              <w:rPr>
+                <w:rFonts w:ascii="Adobe Garamond Pro" w:hAnsi="Adobe Garamond Pro"/>
+                <w:b/>
+                <w:sz w:val="28"/>
+                <w:szCs w:val="28"/>
+              </w:rPr>
+              <w:t>July 12-14th</w:t>
+            </w:r>
+          </w:p>
+        </w:tc>
+      </w:tr>
+      <w:tr>
+        <w:trPr>
+          <w:trHeight w:val="309"/>
+        </w:trPr>
+        <w:tc>
+          <w:tcPr>
+            <w:tcW w:w="9514" w:type="dxa"/>
+            <w:gridSpan w:val="3"/>
+          </w:tcPr>
+          <w:p>
+            <w:pPr>
+              <w:pStyle w:val="NoSpacing"/>
+              <w:jc w:val="right"/>
+              <w:rPr>
+                <w:rFonts w:ascii="Adobe Garamond Pro" w:hAnsi="Adobe Garamond Pro"/>
+                <w:b/>
+                <w:sz w:val="28"/>
+                <w:szCs w:val="28"/>
+              </w:rPr>
+            </w:pPr>
+            <w:r>
+              <w:rPr>
+                <w:rFonts w:ascii="Adobe Garamond Pro" w:hAnsi="Adobe Garamond Pro" w:cstheme="minorHAnsi"/>
+                <w:b/>
+                <w:sz w:val="16"/>
+                <w:szCs w:val="16"/>
+              </w:rPr>
+              <w:pict>
+                <v:rect id="_x0000_i1041" style="width:0;height:1.5pt" o:hrstd="t" o:hr="t" fillcolor="#a0a0a0" stroked="f"/>
+              </w:pict>
+            </w:r>
+          </w:p>
+        </w:tc>
+      </w:tr>
+      <w:tr>
+        <w:trPr>
+          <w:trHeight w:val="355"/>
+        </w:trPr>
+        <w:tc>
+          <w:tcPr>
+            <w:tcW w:w="7529" w:type="dxa"/>
+            <w:gridSpan w:val="2"/>
+          </w:tcPr>
+          <w:p>
+            <w:pPr>
+              <w:pStyle w:val="NoSpacing"/>
+              <w:rPr>
+                <w:rFonts w:ascii="Adobe Garamond Pro" w:hAnsi="Adobe Garamond Pro" w:cstheme="minorHAnsi"/>
+                <w:b/>
+                <w:sz w:val="32"/>
+                <w:szCs w:val="32"/>
+              </w:rPr>
+            </w:pPr>
+            <w:r>
+              <w:rPr>
+                <w:rFonts w:ascii="Adobe Garamond Pro" w:hAnsi="Adobe Garamond Pro" w:cstheme="minorHAnsi"/>
+                <w:b/>
+                <w:sz w:val="32"/>
+                <w:szCs w:val="32"/>
+              </w:rPr>
+              <w:t>Phase 7:</w:t>
+            </w:r>
+            <w:r>
+              <w:rPr>
+                <w:rFonts w:ascii="Adobe Garamond Pro" w:hAnsi="Adobe Garamond Pro" w:cstheme="minorHAnsi"/>
+                <w:b/>
+                <w:sz w:val="32"/>
+                <w:szCs w:val="32"/>
+              </w:rPr>
+              <w:t xml:space="preserve"> Add </w:t>
+            </w:r>
+            <w:r>
+              <w:rPr>
+                <w:rFonts w:ascii="Adobe Garamond Pro" w:hAnsi="Adobe Garamond Pro" w:cstheme="minorHAnsi"/>
+                <w:b/>
+                <w:sz w:val="32"/>
+                <w:szCs w:val="32"/>
+              </w:rPr>
+              <w:t>any additional</w:t>
+            </w:r>
+            <w:r>
+              <w:rPr>
+                <w:rFonts w:ascii="Adobe Garamond Pro" w:hAnsi="Adobe Garamond Pro" w:cstheme="minorHAnsi"/>
+                <w:b/>
+                <w:sz w:val="32"/>
+                <w:szCs w:val="32"/>
+              </w:rPr>
+              <w:t xml:space="preserve"> content</w:t>
+            </w:r>
+            <w:r>
+              <w:rPr>
+                <w:rFonts w:ascii="Adobe Garamond Pro" w:hAnsi="Adobe Garamond Pro" w:cstheme="minorHAnsi"/>
+                <w:b/>
+                <w:sz w:val="32"/>
+                <w:szCs w:val="32"/>
+              </w:rPr>
+              <w:t xml:space="preserve"> </w:t>
+            </w:r>
+            <w:r>
+              <w:rPr>
+                <w:rFonts w:ascii="Adobe Garamond Pro" w:hAnsi="Adobe Garamond Pro" w:cstheme="minorHAnsi"/>
+                <w:b/>
+                <w:sz w:val="32"/>
+                <w:szCs w:val="32"/>
+              </w:rPr>
+              <w:t>to</w:t>
+            </w:r>
+            <w:r>
+              <w:rPr>
+                <w:rFonts w:ascii="Adobe Garamond Pro" w:hAnsi="Adobe Garamond Pro" w:cstheme="minorHAnsi"/>
+                <w:b/>
+                <w:sz w:val="32"/>
+                <w:szCs w:val="32"/>
+              </w:rPr>
+              <w:t xml:space="preserve"> web pages</w:t>
+            </w:r>
+          </w:p>
+        </w:tc>
+        <w:tc>
+          <w:tcPr>
+            <w:tcW w:w="1985" w:type="dxa"/>
+          </w:tcPr>
+          <w:p>
+            <w:pPr>
+              <w:pStyle w:val="NoSpacing"/>
+              <w:jc w:val="right"/>
+              <w:rPr>
+                <w:rFonts w:ascii="Adobe Garamond Pro" w:hAnsi="Adobe Garamond Pro"/>
+                <w:b/>
+                <w:sz w:val="28"/>
+                <w:szCs w:val="28"/>
+              </w:rPr>
+            </w:pPr>
+            <w:r>
+              <w:rPr>
+                <w:rFonts w:ascii="Adobe Garamond Pro" w:hAnsi="Adobe Garamond Pro"/>
+                <w:b/>
+                <w:sz w:val="28"/>
+                <w:szCs w:val="28"/>
+              </w:rPr>
+              <w:t>July 15th-17th</w:t>
+            </w:r>
+          </w:p>
+        </w:tc>
+      </w:tr>
+      <w:tr>
+        <w:trPr>
+          <w:trHeight w:val="355"/>
+        </w:trPr>
+        <w:tc>
+          <w:tcPr>
+            <w:tcW w:w="9514" w:type="dxa"/>
+            <w:gridSpan w:val="3"/>
+          </w:tcPr>
+          <w:p>
+            <w:pPr>
+              <w:pStyle w:val="NoSpacing"/>
+              <w:jc w:val="right"/>
+              <w:rPr>
+                <w:rFonts w:ascii="Adobe Garamond Pro" w:hAnsi="Adobe Garamond Pro"/>
+                <w:b/>
+                <w:sz w:val="28"/>
+                <w:szCs w:val="28"/>
+              </w:rPr>
+            </w:pPr>
+            <w:r>
+              <w:rPr>
+                <w:rFonts w:ascii="Adobe Garamond Pro" w:hAnsi="Adobe Garamond Pro" w:cstheme="minorHAnsi"/>
+                <w:b/>
+                <w:sz w:val="16"/>
+                <w:szCs w:val="16"/>
+              </w:rPr>
+              <w:pict>
+                <v:rect id="_x0000_i1042" style="width:0;height:1.5pt" o:hrstd="t" o:hr="t" fillcolor="#a0a0a0" stroked="f"/>
+              </w:pict>
+            </w:r>
+          </w:p>
+        </w:tc>
+      </w:tr>
+      <w:tr>
+        <w:trPr>
+          <w:trHeight w:val="355"/>
+        </w:trPr>
+        <w:tc>
+          <w:tcPr>
+            <w:tcW w:w="7529" w:type="dxa"/>
+            <w:gridSpan w:val="2"/>
+          </w:tcPr>
+          <w:p>
+            <w:pPr>
+              <w:pStyle w:val="NoSpacing"/>
+              <w:rPr>
+                <w:rFonts w:ascii="Adobe Garamond Pro" w:hAnsi="Adobe Garamond Pro" w:cstheme="minorHAnsi"/>
+                <w:b/>
+                <w:sz w:val="32"/>
+                <w:szCs w:val="32"/>
+              </w:rPr>
+            </w:pPr>
+            <w:r>
+              <w:rPr>
+                <w:rFonts w:ascii="Adobe Garamond Pro" w:hAnsi="Adobe Garamond Pro" w:cstheme="minorHAnsi"/>
+                <w:b/>
+                <w:sz w:val="32"/>
+                <w:szCs w:val="32"/>
+              </w:rPr>
+              <w:t>Phase 8:</w:t>
+            </w:r>
+            <w:r>
+              <w:rPr>
+                <w:rFonts w:ascii="Adobe Garamond Pro" w:hAnsi="Adobe Garamond Pro" w:cstheme="minorHAnsi"/>
+                <w:b/>
+                <w:sz w:val="32"/>
+                <w:szCs w:val="32"/>
+              </w:rPr>
+              <w:t xml:space="preserve"> </w:t>
+            </w:r>
+            <w:r>
+              <w:rPr>
+                <w:rFonts w:ascii="Adobe Garamond Pro" w:hAnsi="Adobe Garamond Pro" w:cstheme="minorHAnsi"/>
+                <w:b/>
+                <w:sz w:val="32"/>
+                <w:szCs w:val="32"/>
+              </w:rPr>
+              <w:t>Add optional features to web pages</w:t>
+            </w:r>
+          </w:p>
+        </w:tc>
+        <w:tc>
+          <w:tcPr>
+            <w:tcW w:w="1985" w:type="dxa"/>
+          </w:tcPr>
+          <w:p>
+            <w:pPr>
+              <w:pStyle w:val="NoSpacing"/>
+              <w:jc w:val="right"/>
+              <w:rPr>
+                <w:rFonts w:ascii="Adobe Garamond Pro" w:hAnsi="Adobe Garamond Pro"/>
+                <w:b/>
+                <w:sz w:val="28"/>
+                <w:szCs w:val="28"/>
+              </w:rPr>
+            </w:pPr>
+            <w:r>
+              <w:rPr>
+                <w:rFonts w:ascii="Adobe Garamond Pro" w:hAnsi="Adobe Garamond Pro"/>
+                <w:b/>
+                <w:sz w:val="28"/>
+                <w:szCs w:val="28"/>
+              </w:rPr>
+              <w:t>July 18-21st</w:t>
+            </w:r>
+          </w:p>
+        </w:tc>
+      </w:tr>
+      <w:tr>
+        <w:trPr>
+          <w:trHeight w:val="355"/>
+        </w:trPr>
+        <w:tc>
+          <w:tcPr>
+            <w:tcW w:w="9514" w:type="dxa"/>
+            <w:gridSpan w:val="3"/>
+          </w:tcPr>
+          <w:p>
+            <w:pPr>
+              <w:pStyle w:val="NoSpacing"/>
+              <w:jc w:val="right"/>
+              <w:rPr>
+                <w:rFonts w:ascii="Adobe Garamond Pro" w:hAnsi="Adobe Garamond Pro"/>
+                <w:b/>
+                <w:sz w:val="28"/>
+                <w:szCs w:val="28"/>
+              </w:rPr>
+            </w:pPr>
+            <w:r>
+              <w:rPr>
+                <w:rFonts w:ascii="Adobe Garamond Pro" w:hAnsi="Adobe Garamond Pro" w:cstheme="minorHAnsi"/>
+                <w:b/>
+                <w:sz w:val="16"/>
+                <w:szCs w:val="16"/>
+              </w:rPr>
+              <w:pict>
+                <v:rect id="_x0000_i1043" style="width:0;height:1.5pt" o:hrstd="t" o:hr="t" fillcolor="#a0a0a0" stroked="f"/>
+              </w:pict>
+            </w:r>
+          </w:p>
+        </w:tc>
+      </w:tr>
+      <w:tr>
+        <w:trPr>
+          <w:trHeight w:val="366"/>
+        </w:trPr>
+        <w:tc>
+          <w:tcPr>
+            <w:tcW w:w="7529" w:type="dxa"/>
+            <w:gridSpan w:val="2"/>
+          </w:tcPr>
+          <w:p>
+            <w:pPr>
+              <w:pStyle w:val="NoSpacing"/>
+              <w:rPr>
+                <w:rFonts w:ascii="Adobe Garamond Pro" w:hAnsi="Adobe Garamond Pro" w:cstheme="minorHAnsi"/>
+                <w:b/>
+                <w:sz w:val="32"/>
+                <w:szCs w:val="32"/>
+              </w:rPr>
+            </w:pPr>
+            <w:r>
+              <w:rPr>
+                <w:rFonts w:ascii="Adobe Garamond Pro" w:hAnsi="Adobe Garamond Pro" w:cstheme="minorHAnsi"/>
+                <w:b/>
+                <w:sz w:val="32"/>
+                <w:szCs w:val="32"/>
+              </w:rPr>
+              <w:t>Phase 9:</w:t>
+            </w:r>
+            <w:r>
+              <w:rPr>
+                <w:rFonts w:ascii="Adobe Garamond Pro" w:hAnsi="Adobe Garamond Pro" w:cstheme="minorHAnsi"/>
+                <w:b/>
+                <w:sz w:val="32"/>
+                <w:szCs w:val="32"/>
+              </w:rPr>
+              <w:t xml:space="preserve"> Prepare content for cart system and/or forms</w:t>
+            </w:r>
+          </w:p>
+        </w:tc>
+        <w:tc>
+          <w:tcPr>
+            <w:tcW w:w="1985" w:type="dxa"/>
+          </w:tcPr>
+          <w:p>
+            <w:pPr>
+              <w:pStyle w:val="NoSpacing"/>
+              <w:jc w:val="right"/>
+              <w:rPr>
+                <w:rFonts w:ascii="Adobe Garamond Pro" w:hAnsi="Adobe Garamond Pro"/>
+                <w:b/>
+                <w:sz w:val="28"/>
+                <w:szCs w:val="28"/>
+              </w:rPr>
+            </w:pPr>
+            <w:r>
+              <w:rPr>
+                <w:rFonts w:ascii="Adobe Garamond Pro" w:hAnsi="Adobe Garamond Pro"/>
+                <w:b/>
+                <w:sz w:val="28"/>
+                <w:szCs w:val="28"/>
+              </w:rPr>
+              <w:t>July 24-27th</w:t>
+            </w:r>
           </w:p>
         </w:tc>
       </w:tr>
@@ -1844,11 +2360,12 @@
         <w:tc>
           <w:tcPr>
             <w:tcW w:w="9514" w:type="dxa"/>
-            <w:gridSpan w:val="4"/>
+            <w:gridSpan w:val="3"/>
           </w:tcPr>
           <w:p>
             <w:pPr>
               <w:pStyle w:val="NoSpacing"/>
+              <w:jc w:val="right"/>
               <w:rPr>
                 <w:rFonts w:ascii="Adobe Garamond Pro" w:hAnsi="Adobe Garamond Pro"/>
                 <w:b/>
@@ -1856,6 +2373,17 @@
                 <w:szCs w:val="28"/>
               </w:rPr>
             </w:pPr>
+            <w:r>
+              <w:rPr>
+                <w:rFonts w:ascii="Adobe Garamond Pro" w:hAnsi="Adobe Garamond Pro" w:cstheme="minorHAnsi"/>
+                <w:b/>
+                <w:sz w:val="16"/>
+                <w:szCs w:val="16"/>
+              </w:rPr>
+              <w:pict>
+                <v:rect id="_x0000_i1044" style="width:0;height:1.5pt" o:hrstd="t" o:hr="t" fillcolor="#a0a0a0" stroked="f"/>
+              </w:pict>
+            </w:r>
           </w:p>
         </w:tc>
       </w:tr>
@@ -1866,7 +2394,7 @@
         <w:tc>
           <w:tcPr>
             <w:tcW w:w="7529" w:type="dxa"/>
-            <w:gridSpan w:val="3"/>
+            <w:gridSpan w:val="2"/>
           </w:tcPr>
           <w:p>
             <w:pPr>
@@ -1878,6 +2406,15 @@
                 <w:szCs w:val="32"/>
               </w:rPr>
             </w:pPr>
+            <w:r>
+              <w:rPr>
+                <w:rFonts w:ascii="Adobe Garamond Pro" w:hAnsi="Adobe Garamond Pro" w:cstheme="minorHAnsi"/>
+                <w:b/>
+                <w:sz w:val="32"/>
+                <w:szCs w:val="32"/>
+              </w:rPr>
+              <w:t>Phase 10: Develop Cart System and Order Forms</w:t>
+            </w:r>
           </w:p>
         </w:tc>
         <w:tc>
@@ -1895,6 +2432,15 @@
                 <w:szCs w:val="28"/>
               </w:rPr>
             </w:pPr>
+            <w:r>
+              <w:rPr>
+                <w:rFonts w:ascii="Adobe Garamond Pro" w:hAnsi="Adobe Garamond Pro"/>
+                <w:b/>
+                <w:sz w:val="28"/>
+                <w:szCs w:val="28"/>
+              </w:rPr>
+              <w:t>July 30th</w:t>
+            </w:r>
           </w:p>
         </w:tc>
       </w:tr>
@@ -1905,8 +2451,155 @@
         <w:tc>
           <w:tcPr>
             <w:tcW w:w="9514" w:type="dxa"/>
-            <w:gridSpan w:val="4"/>
+            <w:gridSpan w:val="3"/>
           </w:tcPr>
+          <w:p>
+            <w:pPr>
+              <w:pStyle w:val="NoSpacing"/>
+              <w:rPr>
+                <w:rFonts w:ascii="Adobe Garamond Pro" w:hAnsi="Adobe Garamond Pro" w:cstheme="minorHAnsi"/>
+                <w:sz w:val="16"/>
+                <w:szCs w:val="16"/>
+              </w:rPr>
+            </w:pPr>
+            <w:r>
+              <w:rPr>
+                <w:rFonts w:ascii="Adobe Garamond Pro" w:hAnsi="Adobe Garamond Pro" w:cstheme="minorHAnsi"/>
+                <w:b/>
+                <w:sz w:val="16"/>
+                <w:szCs w:val="16"/>
+              </w:rPr>
+              <w:pict>
+                <v:rect id="_x0000_i1045" style="width:0;height:1.5pt" o:hrstd="t" o:hr="t" fillcolor="#a0a0a0" stroked="f"/>
+              </w:pict>
+            </w:r>
+          </w:p>
+          <w:p>
+            <w:pPr>
+              <w:pStyle w:val="NoSpacing"/>
+              <w:rPr>
+                <w:rFonts w:ascii="Adobe Garamond Pro" w:hAnsi="Adobe Garamond Pro" w:cstheme="minorHAnsi"/>
+                <w:b/>
+              </w:rPr>
+            </w:pPr>
+            <w:r>
+              <w:rPr>
+                <w:rFonts w:ascii="MS Mincho" w:eastAsia="MS Mincho" w:hAnsi="MS Mincho" w:cs="MS Mincho" w:hint="eastAsia"/>
+                <w:b/>
+              </w:rPr>
+              <w:t>☐</w:t>
+            </w:r>
+            <w:r>
+              <w:rPr>
+                <w:rFonts w:ascii="Adobe Garamond Pro" w:hAnsi="Adobe Garamond Pro" w:cstheme="minorHAnsi"/>
+                <w:b/>
+              </w:rPr>
+              <w:t xml:space="preserve">Option 1: </w:t>
+            </w:r>
+            <w:r>
+              <w:rPr>
+                <w:rFonts w:ascii="Adobe Garamond Pro" w:hAnsi="Adobe Garamond Pro" w:cstheme="minorHAnsi"/>
+                <w:b/>
+              </w:rPr>
+              <w:t xml:space="preserve">Use a </w:t>
+            </w:r>
+            <w:proofErr w:type="spellStart"/>
+            <w:r>
+              <w:rPr>
+                <w:rFonts w:ascii="Adobe Garamond Pro" w:hAnsi="Adobe Garamond Pro" w:cstheme="minorHAnsi"/>
+                <w:b/>
+              </w:rPr>
+              <w:t>Drupal</w:t>
+            </w:r>
+            <w:proofErr w:type="spellEnd"/>
+            <w:r>
+              <w:rPr>
+                <w:rFonts w:ascii="Adobe Garamond Pro" w:hAnsi="Adobe Garamond Pro" w:cstheme="minorHAnsi"/>
+                <w:b/>
+              </w:rPr>
+              <w:t xml:space="preserve"> </w:t>
+            </w:r>
+            <w:r>
+              <w:rPr>
+                <w:rFonts w:ascii="Adobe Garamond Pro" w:hAnsi="Adobe Garamond Pro" w:cstheme="minorHAnsi"/>
+                <w:b/>
+              </w:rPr>
+              <w:t xml:space="preserve">or </w:t>
+            </w:r>
+            <w:proofErr w:type="spellStart"/>
+            <w:r>
+              <w:rPr>
+                <w:rFonts w:ascii="Adobe Garamond Pro" w:hAnsi="Adobe Garamond Pro" w:cstheme="minorHAnsi"/>
+                <w:b/>
+              </w:rPr>
+              <w:t>Joomla</w:t>
+            </w:r>
+            <w:proofErr w:type="spellEnd"/>
+            <w:r>
+              <w:rPr>
+                <w:rFonts w:ascii="Adobe Garamond Pro" w:hAnsi="Adobe Garamond Pro" w:cstheme="minorHAnsi"/>
+                <w:b/>
+              </w:rPr>
+              <w:t xml:space="preserve"> </w:t>
+            </w:r>
+            <w:r>
+              <w:rPr>
+                <w:rFonts w:ascii="Adobe Garamond Pro" w:hAnsi="Adobe Garamond Pro" w:cstheme="minorHAnsi"/>
+                <w:b/>
+              </w:rPr>
+              <w:t xml:space="preserve">based cart system and order form, to enable books to be linked for sale, or for publisher inquiries. </w:t>
+            </w:r>
+          </w:p>
+          <w:p>
+            <w:pPr>
+              <w:pStyle w:val="NoSpacing"/>
+              <w:rPr>
+                <w:rFonts w:ascii="Adobe Garamond Pro" w:hAnsi="Adobe Garamond Pro" w:cstheme="minorHAnsi"/>
+                <w:b/>
+              </w:rPr>
+            </w:pPr>
+            <w:r>
+              <w:rPr>
+                <w:rFonts w:ascii="Adobe Garamond Pro" w:hAnsi="Adobe Garamond Pro" w:cstheme="minorHAnsi"/>
+                <w:b/>
+                <w:sz w:val="16"/>
+                <w:szCs w:val="16"/>
+              </w:rPr>
+              <w:pict>
+                <v:rect id="_x0000_i1046" style="width:0;height:1.5pt" o:hrstd="t" o:hr="t" fillcolor="#a0a0a0" stroked="f"/>
+              </w:pict>
+            </w:r>
+          </w:p>
+          <w:p>
+            <w:pPr>
+              <w:pStyle w:val="NoSpacing"/>
+              <w:rPr>
+                <w:rFonts w:ascii="Adobe Garamond Pro" w:hAnsi="Adobe Garamond Pro" w:cstheme="minorHAnsi"/>
+                <w:b/>
+              </w:rPr>
+            </w:pPr>
+            <w:r>
+              <w:rPr>
+                <w:rFonts w:ascii="MS Mincho" w:eastAsia="MS Mincho" w:hAnsi="MS Mincho" w:cs="MS Mincho" w:hint="eastAsia"/>
+                <w:b/>
+              </w:rPr>
+              <w:t>☐</w:t>
+            </w:r>
+            <w:r>
+              <w:rPr>
+                <w:rFonts w:ascii="Adobe Garamond Pro" w:hAnsi="Adobe Garamond Pro" w:cstheme="minorHAnsi"/>
+                <w:b/>
+              </w:rPr>
+              <w:t xml:space="preserve">Option 2: </w:t>
+            </w:r>
+            <w:r>
+              <w:rPr>
+                <w:rFonts w:ascii="Adobe Garamond Pro" w:hAnsi="Adobe Garamond Pro" w:cstheme="minorHAnsi"/>
+                <w:b/>
+              </w:rPr>
+              <w:t>Develop a basic order form that allows queries about books and publisher inquiries.</w:t>
+            </w:r>
+          </w:p>
           <w:p>
             <w:pPr>
               <w:pStyle w:val="NoSpacing"/>
@@ -1917,67 +2610,17 @@
                 <w:szCs w:val="28"/>
               </w:rPr>
             </w:pPr>
-          </w:p>
-        </w:tc>
-      </w:tr>
-      <w:tr>
-        <w:trPr>
-          <w:trHeight w:val="355"/>
-        </w:trPr>
-        <w:tc>
-          <w:tcPr>
-            <w:tcW w:w="7529" w:type="dxa"/>
-            <w:gridSpan w:val="3"/>
-          </w:tcPr>
-          <w:p>
-            <w:pPr>
-              <w:pStyle w:val="NoSpacing"/>
-              <w:rPr>
-                <w:rFonts w:ascii="Adobe Garamond Pro" w:hAnsi="Adobe Garamond Pro" w:cstheme="minorHAnsi"/>
-                <w:b/>
-                <w:sz w:val="32"/>
-                <w:szCs w:val="32"/>
-              </w:rPr>
-            </w:pPr>
-          </w:p>
-        </w:tc>
-        <w:tc>
-          <w:tcPr>
-            <w:tcW w:w="1985" w:type="dxa"/>
-          </w:tcPr>
-          <w:p>
-            <w:pPr>
-              <w:pStyle w:val="NoSpacing"/>
-              <w:jc w:val="right"/>
-              <w:rPr>
-                <w:rFonts w:ascii="Adobe Garamond Pro" w:hAnsi="Adobe Garamond Pro"/>
-                <w:b/>
-                <w:sz w:val="28"/>
-                <w:szCs w:val="28"/>
-              </w:rPr>
-            </w:pPr>
-          </w:p>
-        </w:tc>
-      </w:tr>
-      <w:tr>
-        <w:trPr>
-          <w:trHeight w:val="1139"/>
-        </w:trPr>
-        <w:tc>
-          <w:tcPr>
-            <w:tcW w:w="9514" w:type="dxa"/>
-            <w:gridSpan w:val="4"/>
-          </w:tcPr>
-          <w:p>
-            <w:pPr>
-              <w:pStyle w:val="NoSpacing"/>
-              <w:rPr>
-                <w:rFonts w:ascii="Adobe Garamond Pro" w:hAnsi="Adobe Garamond Pro"/>
-                <w:b/>
-                <w:sz w:val="28"/>
-                <w:szCs w:val="28"/>
-              </w:rPr>
-            </w:pPr>
+            <w:r>
+              <w:rPr>
+                <w:rFonts w:ascii="Adobe Garamond Pro" w:hAnsi="Adobe Garamond Pro" w:cstheme="minorHAnsi"/>
+                <w:b/>
+                <w:sz w:val="16"/>
+                <w:szCs w:val="16"/>
+              </w:rPr>
+              <w:pict>
+                <v:rect id="_x0000_i1047" style="width:0;height:1.5pt" o:hralign="center" o:hrstd="t" o:hr="t" fillcolor="#a0a0a0" stroked="f"/>
+              </w:pict>
+            </w:r>
           </w:p>
         </w:tc>
       </w:tr>
@@ -1988,7 +2631,7 @@
         <w:tc>
           <w:tcPr>
             <w:tcW w:w="7529" w:type="dxa"/>
-            <w:gridSpan w:val="3"/>
+            <w:gridSpan w:val="2"/>
           </w:tcPr>
           <w:p>
             <w:pPr>
@@ -2000,6 +2643,15 @@
                 <w:szCs w:val="32"/>
               </w:rPr>
             </w:pPr>
+            <w:r>
+              <w:rPr>
+                <w:rFonts w:ascii="Adobe Garamond Pro" w:hAnsi="Adobe Garamond Pro" w:cstheme="minorHAnsi"/>
+                <w:b/>
+                <w:sz w:val="32"/>
+                <w:szCs w:val="32"/>
+              </w:rPr>
+              <w:t>Project Completion Date</w:t>
+            </w:r>
           </w:p>
         </w:tc>
         <w:tc>
@@ -2017,128 +2669,15 @@
                 <w:szCs w:val="28"/>
               </w:rPr>
             </w:pPr>
-          </w:p>
-        </w:tc>
-      </w:tr>
-      <w:tr>
-        <w:trPr>
-          <w:trHeight w:val="823"/>
-        </w:trPr>
-        <w:tc>
-          <w:tcPr>
-            <w:tcW w:w="9514" w:type="dxa"/>
-            <w:gridSpan w:val="4"/>
-          </w:tcPr>
-          <w:p>
-            <w:pPr>
-              <w:pStyle w:val="NoSpacing"/>
+            <w:r>
               <w:rPr>
                 <w:rFonts w:ascii="Adobe Garamond Pro" w:hAnsi="Adobe Garamond Pro"/>
                 <w:b/>
                 <w:sz w:val="28"/>
                 <w:szCs w:val="28"/>
               </w:rPr>
-            </w:pPr>
-          </w:p>
-        </w:tc>
-      </w:tr>
-      <w:tr>
-        <w:trPr>
-          <w:trHeight w:val="355"/>
-        </w:trPr>
-        <w:tc>
-          <w:tcPr>
-            <w:tcW w:w="7529" w:type="dxa"/>
-            <w:gridSpan w:val="3"/>
-          </w:tcPr>
-          <w:p>
-            <w:pPr>
-              <w:pStyle w:val="NoSpacing"/>
-              <w:rPr>
-                <w:rFonts w:ascii="Adobe Garamond Pro" w:hAnsi="Adobe Garamond Pro" w:cstheme="minorHAnsi"/>
-                <w:b/>
-                <w:sz w:val="32"/>
-                <w:szCs w:val="32"/>
-              </w:rPr>
-            </w:pPr>
-          </w:p>
-        </w:tc>
-        <w:tc>
-          <w:tcPr>
-            <w:tcW w:w="1985" w:type="dxa"/>
-          </w:tcPr>
-          <w:p>
-            <w:pPr>
-              <w:pStyle w:val="NoSpacing"/>
-              <w:jc w:val="right"/>
-              <w:rPr>
-                <w:rFonts w:ascii="Adobe Garamond Pro" w:hAnsi="Adobe Garamond Pro"/>
-                <w:b/>
-                <w:sz w:val="28"/>
-                <w:szCs w:val="28"/>
-              </w:rPr>
-            </w:pPr>
-          </w:p>
-        </w:tc>
-      </w:tr>
-      <w:tr>
-        <w:trPr>
-          <w:trHeight w:val="355"/>
-        </w:trPr>
-        <w:tc>
-          <w:tcPr>
-            <w:tcW w:w="9514" w:type="dxa"/>
-            <w:gridSpan w:val="4"/>
-          </w:tcPr>
-          <w:p>
-            <w:pPr>
-              <w:pStyle w:val="NoSpacing"/>
-              <w:rPr>
-                <w:rFonts w:ascii="Adobe Garamond Pro" w:hAnsi="Adobe Garamond Pro"/>
-                <w:b/>
-                <w:sz w:val="28"/>
-                <w:szCs w:val="28"/>
-              </w:rPr>
-            </w:pPr>
-          </w:p>
-        </w:tc>
-      </w:tr>
-      <w:tr>
-        <w:trPr>
-          <w:trHeight w:val="366"/>
-        </w:trPr>
-        <w:tc>
-          <w:tcPr>
-            <w:tcW w:w="7529" w:type="dxa"/>
-            <w:gridSpan w:val="3"/>
-          </w:tcPr>
-          <w:p>
-            <w:pPr>
-              <w:pStyle w:val="NoSpacing"/>
-              <w:rPr>
-                <w:rFonts w:ascii="Adobe Garamond Pro" w:hAnsi="Adobe Garamond Pro" w:cstheme="minorHAnsi"/>
-                <w:b/>
-                <w:sz w:val="32"/>
-                <w:szCs w:val="32"/>
-              </w:rPr>
-            </w:pPr>
-          </w:p>
-        </w:tc>
-        <w:tc>
-          <w:tcPr>
-            <w:tcW w:w="1985" w:type="dxa"/>
-          </w:tcPr>
-          <w:p>
-            <w:pPr>
-              <w:pStyle w:val="NoSpacing"/>
-              <w:jc w:val="right"/>
-              <w:rPr>
-                <w:rFonts w:ascii="Adobe Garamond Pro" w:hAnsi="Adobe Garamond Pro"/>
-                <w:b/>
-                <w:sz w:val="28"/>
-                <w:szCs w:val="28"/>
-              </w:rPr>
-            </w:pPr>
+              <w:t>August 3rd</w:t>
+            </w:r>
           </w:p>
         </w:tc>
       </w:tr>
@@ -2149,11 +2688,12 @@
         <w:tc>
           <w:tcPr>
             <w:tcW w:w="9514" w:type="dxa"/>
-            <w:gridSpan w:val="4"/>
+            <w:gridSpan w:val="3"/>
           </w:tcPr>
           <w:p>
             <w:pPr>
               <w:pStyle w:val="NoSpacing"/>
+              <w:jc w:val="right"/>
               <w:rPr>
                 <w:rFonts w:ascii="Adobe Garamond Pro" w:hAnsi="Adobe Garamond Pro"/>
                 <w:b/>
@@ -2161,138 +2701,21 @@
                 <w:szCs w:val="28"/>
               </w:rPr>
             </w:pPr>
-          </w:p>
-        </w:tc>
-      </w:tr>
-      <w:tr>
-        <w:trPr>
-          <w:trHeight w:val="355"/>
-        </w:trPr>
-        <w:tc>
-          <w:tcPr>
-            <w:tcW w:w="7398" w:type="dxa"/>
-            <w:gridSpan w:val="2"/>
-          </w:tcPr>
-          <w:p>
-            <w:pPr>
-              <w:pStyle w:val="NoSpacing"/>
-              <w:rPr>
-                <w:rFonts w:ascii="Adobe Garamond Pro" w:hAnsi="Adobe Garamond Pro" w:cstheme="minorHAnsi"/>
-                <w:b/>
-                <w:sz w:val="32"/>
-                <w:szCs w:val="32"/>
-              </w:rPr>
-            </w:pPr>
-          </w:p>
-        </w:tc>
-        <w:tc>
-          <w:tcPr>
-            <w:tcW w:w="2116" w:type="dxa"/>
-            <w:gridSpan w:val="2"/>
-          </w:tcPr>
-          <w:p>
-            <w:pPr>
-              <w:pStyle w:val="NoSpacing"/>
-              <w:jc w:val="right"/>
-              <w:rPr>
-                <w:rFonts w:ascii="Adobe Garamond Pro" w:hAnsi="Adobe Garamond Pro"/>
-                <w:b/>
-                <w:sz w:val="28"/>
-                <w:szCs w:val="28"/>
-              </w:rPr>
-            </w:pPr>
-          </w:p>
-        </w:tc>
-      </w:tr>
-      <w:tr>
-        <w:trPr>
-          <w:trHeight w:val="773"/>
-        </w:trPr>
-        <w:tc>
-          <w:tcPr>
-            <w:tcW w:w="9514" w:type="dxa"/>
-            <w:gridSpan w:val="4"/>
-          </w:tcPr>
-          <w:p>
-            <w:pPr>
-              <w:pStyle w:val="NoSpacing"/>
-              <w:rPr>
-                <w:rFonts w:ascii="Adobe Garamond Pro" w:hAnsi="Adobe Garamond Pro"/>
-                <w:b/>
-                <w:sz w:val="28"/>
-                <w:szCs w:val="28"/>
-              </w:rPr>
-            </w:pPr>
-          </w:p>
-        </w:tc>
-      </w:tr>
-      <w:tr>
-        <w:trPr>
-          <w:trHeight w:val="366"/>
-        </w:trPr>
-        <w:tc>
-          <w:tcPr>
-            <w:tcW w:w="7529" w:type="dxa"/>
-            <w:gridSpan w:val="3"/>
-          </w:tcPr>
-          <w:p>
-            <w:pPr>
-              <w:pStyle w:val="NoSpacing"/>
-              <w:rPr>
-                <w:rFonts w:ascii="Adobe Garamond Pro" w:hAnsi="Adobe Garamond Pro" w:cstheme="minorHAnsi"/>
-                <w:b/>
-                <w:sz w:val="32"/>
-                <w:szCs w:val="32"/>
-              </w:rPr>
-            </w:pPr>
-          </w:p>
-        </w:tc>
-        <w:tc>
-          <w:tcPr>
-            <w:tcW w:w="1985" w:type="dxa"/>
-          </w:tcPr>
-          <w:p>
-            <w:pPr>
-              <w:pStyle w:val="NoSpacing"/>
-              <w:jc w:val="right"/>
-              <w:rPr>
-                <w:rFonts w:ascii="Adobe Garamond Pro" w:hAnsi="Adobe Garamond Pro"/>
-                <w:b/>
-                <w:sz w:val="28"/>
-                <w:szCs w:val="28"/>
-              </w:rPr>
-            </w:pPr>
-          </w:p>
-        </w:tc>
-      </w:tr>
-      <w:tr>
-        <w:trPr>
-          <w:trHeight w:val="685"/>
-        </w:trPr>
-        <w:tc>
-          <w:tcPr>
-            <w:tcW w:w="9514" w:type="dxa"/>
-            <w:gridSpan w:val="4"/>
-          </w:tcPr>
-          <w:p>
-            <w:pPr>
-              <w:pStyle w:val="NoSpacing"/>
-              <w:jc w:val="right"/>
-              <w:rPr>
-                <w:rFonts w:ascii="Adobe Garamond Pro" w:hAnsi="Adobe Garamond Pro"/>
-                <w:sz w:val="28"/>
-                <w:szCs w:val="28"/>
-              </w:rPr>
-            </w:pPr>
+            <w:r>
+              <w:rPr>
+                <w:rFonts w:ascii="Adobe Garamond Pro" w:hAnsi="Adobe Garamond Pro" w:cstheme="minorHAnsi"/>
+                <w:b/>
+                <w:sz w:val="16"/>
+                <w:szCs w:val="16"/>
+              </w:rPr>
+              <w:pict>
+                <v:rect id="_x0000_i1048" style="width:0;height:1.5pt" o:hrstd="t" o:hr="t" fillcolor="#a0a0a0" stroked="f"/>
+              </w:pict>
+            </w:r>
           </w:p>
         </w:tc>
       </w:tr>
     </w:tbl>
-    <w:p>
-      <w:pPr>
-        <w:pStyle w:val="NoSpacing"/>
-      </w:pPr>
-    </w:p>
     <w:p>
       <w:pPr>
         <w:pStyle w:val="NoSpacing"/>
@@ -3922,7 +4345,7 @@
 </file>
 
 <file path=customXml/itemProps1.xml><?xml version="1.0" encoding="utf-8"?>
-<ds:datastoreItem xmlns:ds="http://schemas.openxmlformats.org/officeDocument/2006/customXml" ds:itemID="{0BCEC1CD-B434-4022-B8DF-77CD187D7207}">
+<ds:datastoreItem xmlns:ds="http://schemas.openxmlformats.org/officeDocument/2006/customXml" ds:itemID="{2C75CB90-08CE-45CF-B4F3-A71EC995C726}">
   <ds:schemaRefs>
     <ds:schemaRef ds:uri="http://schemas.openxmlformats.org/officeDocument/2006/bibliography"/>
   </ds:schemaRefs>

</xml_diff>